<commit_message>
Sync prospectus 3.0 with multicomp-simulations branch
</commit_message>
<xml_diff>
--- a/Writing/Prospectus3.0.docx
+++ b/Writing/Prospectus3.0.docx
@@ -6731,27 +6731,13 @@
         <w:rPr>
           <w:rFonts w:ascii="Baskerville Old Face" w:eastAsiaTheme="minorEastAsia" w:hAnsi="Baskerville Old Face"/>
         </w:rPr>
-        <w:t xml:space="preserve"> is the fluid </w:t>
-      </w:r>
-      <w:proofErr w:type="gramStart"/>
-      <w:r>
-        <w:rPr>
-          <w:rFonts w:ascii="Baskerville Old Face" w:eastAsiaTheme="minorEastAsia" w:hAnsi="Baskerville Old Face"/>
-        </w:rPr>
-        <w:t>velocity</w:t>
-      </w:r>
-      <w:r>
-        <w:rPr>
-          <w:rFonts w:ascii="Baskerville Old Face" w:eastAsiaTheme="minorEastAsia" w:hAnsi="Baskerville Old Face"/>
-        </w:rPr>
-        <w:t>.</w:t>
-      </w:r>
-      <w:proofErr w:type="gramEnd"/>
-      <w:r>
-        <w:rPr>
-          <w:rFonts w:ascii="Baskerville Old Face" w:eastAsiaTheme="minorEastAsia" w:hAnsi="Baskerville Old Face"/>
-        </w:rPr>
-        <w:t xml:space="preserve"> Th</w:t>
+        <w:t xml:space="preserve"> is the fluid velocity</w:t>
+      </w:r>
+      <w:r>
+        <w:rPr>
+          <w:rFonts w:ascii="Baskerville Old Face" w:eastAsiaTheme="minorEastAsia" w:hAnsi="Baskerville Old Face"/>
+        </w:rPr>
+        <w:t>. Th</w:t>
       </w:r>
       <w:r>
         <w:rPr>
@@ -8415,8 +8401,10 @@
         <w:rPr>
           <w:rFonts w:ascii="Baskerville Old Face" w:hAnsi="Baskerville Old Face"/>
         </w:rPr>
-        <w:t>Write paper describing spontaneous capillary flow as a technique for inducing flow over open surfaces. ((can I print them matte and still have capillary flow))?</w:t>
-      </w:r>
+        <w:t xml:space="preserve">Write paper describing spontaneous capillary flow as a technique for inducing flow over open surfaces. </w:t>
+      </w:r>
+      <w:bookmarkStart w:id="0" w:name="_GoBack"/>
+      <w:bookmarkEnd w:id="0"/>
     </w:p>
     <w:p>
       <w:pPr>
@@ -8529,15 +8517,7 @@
         <w:rPr>
           <w:rFonts w:ascii="Baskerville Old Face" w:hAnsi="Baskerville Old Face"/>
         </w:rPr>
-        <w:t>The modelin</w:t>
-      </w:r>
-      <w:bookmarkStart w:id="0" w:name="_GoBack"/>
-      <w:bookmarkEnd w:id="0"/>
-      <w:r>
-        <w:rPr>
-          <w:rFonts w:ascii="Baskerville Old Face" w:hAnsi="Baskerville Old Face"/>
-        </w:rPr>
-        <w:t xml:space="preserve">g will start at the beginning of the school year, and finish in the middle of winter semester. </w:t>
+        <w:t xml:space="preserve">The modeling will start at the beginning of the school year, and finish in the middle of winter semester. </w:t>
       </w:r>
       <w:r>
         <w:rPr>

</xml_diff>